<commit_message>
update documentation and gitignore
</commit_message>
<xml_diff>
--- a/Table1_Documentation.docx
+++ b/Table1_Documentation.docx
@@ -5,9 +5,27 @@
     <w:p>
       <w:pPr>
         <w:jc w:val="center"/>
+        <w:rPr>
+          <w:b/>
+        </w:rPr>
       </w:pPr>
       <w:r>
-        <w:t>Summary Table Macro (Table 1)</w:t>
+        <w:rPr>
+          <w:b/>
+        </w:rPr>
+        <w:t>DOCUMENTATION: table1</w:t>
+      </w:r>
+      <w:r>
+        <w:rPr>
+          <w:b/>
+        </w:rPr>
+        <w:t xml:space="preserve"> </w:t>
+      </w:r>
+      <w:r>
+        <w:rPr>
+          <w:b/>
+        </w:rPr>
+        <w:t>Macro</w:t>
       </w:r>
     </w:p>
     <w:p>
@@ -22,6 +40,299 @@
           <w:szCs w:val="18"/>
         </w:rPr>
       </w:pPr>
+      <w:r>
+        <w:rPr>
+          <w:rStyle w:val="normaltextrun"/>
+          <w:rFonts w:ascii="Calibri" w:eastAsiaTheme="majorEastAsia" w:hAnsi="Calibri" w:cs="Calibri"/>
+          <w:b/>
+          <w:bCs/>
+          <w:color w:val="000000"/>
+          <w:sz w:val="22"/>
+          <w:szCs w:val="22"/>
+        </w:rPr>
+        <w:t>Macro Name:</w:t>
+      </w:r>
+      <w:r>
+        <w:rPr>
+          <w:rStyle w:val="normaltextrun"/>
+          <w:rFonts w:ascii="Calibri" w:eastAsiaTheme="majorEastAsia" w:hAnsi="Calibri" w:cs="Calibri"/>
+          <w:color w:val="000000"/>
+          <w:sz w:val="22"/>
+          <w:szCs w:val="22"/>
+        </w:rPr>
+        <w:t> </w:t>
+      </w:r>
+      <w:r>
+        <w:rPr>
+          <w:rStyle w:val="normaltextrun"/>
+          <w:rFonts w:ascii="Calibri" w:hAnsi="Calibri" w:cs="Calibri"/>
+          <w:color w:val="000000"/>
+          <w:sz w:val="22"/>
+          <w:szCs w:val="22"/>
+        </w:rPr>
+        <w:t>TABLE1</w:t>
+      </w:r>
+      <w:r>
+        <w:rPr>
+          <w:rStyle w:val="eop"/>
+          <w:rFonts w:ascii="Calibri" w:hAnsi="Calibri" w:cs="Calibri"/>
+          <w:color w:val="000000"/>
+          <w:sz w:val="22"/>
+          <w:szCs w:val="22"/>
+        </w:rPr>
+        <w:t> </w:t>
+      </w:r>
+    </w:p>
+    <w:p>
+      <w:pPr>
+        <w:pStyle w:val="paragraph"/>
+        <w:spacing w:before="0" w:beforeAutospacing="0" w:after="0" w:afterAutospacing="0"/>
+        <w:textAlignment w:val="baseline"/>
+        <w:rPr>
+          <w:rFonts w:ascii="Segoe UI" w:hAnsi="Segoe UI" w:cs="Segoe UI"/>
+          <w:color w:val="000000"/>
+          <w:sz w:val="18"/>
+          <w:szCs w:val="18"/>
+        </w:rPr>
+      </w:pPr>
+      <w:r>
+        <w:rPr>
+          <w:rStyle w:val="normaltextrun"/>
+          <w:rFonts w:ascii="Calibri" w:eastAsiaTheme="majorEastAsia" w:hAnsi="Calibri" w:cs="Calibri"/>
+          <w:b/>
+          <w:bCs/>
+          <w:color w:val="000000"/>
+          <w:sz w:val="22"/>
+          <w:szCs w:val="22"/>
+        </w:rPr>
+        <w:t>Created Date/Author: </w:t>
+      </w:r>
+      <w:r>
+        <w:rPr>
+          <w:rStyle w:val="normaltextrun"/>
+          <w:rFonts w:ascii="Calibri" w:hAnsi="Calibri" w:cs="Calibri"/>
+          <w:color w:val="000000"/>
+          <w:sz w:val="22"/>
+          <w:szCs w:val="22"/>
+        </w:rPr>
+        <w:t>October</w:t>
+      </w:r>
+      <w:r>
+        <w:rPr>
+          <w:rStyle w:val="normaltextrun"/>
+          <w:rFonts w:ascii="Calibri" w:eastAsiaTheme="majorEastAsia" w:hAnsi="Calibri" w:cs="Calibri"/>
+          <w:color w:val="000000"/>
+          <w:sz w:val="22"/>
+          <w:szCs w:val="22"/>
+        </w:rPr>
+        <w:t>. </w:t>
+      </w:r>
+      <w:r>
+        <w:rPr>
+          <w:rStyle w:val="normaltextrun"/>
+          <w:rFonts w:ascii="Calibri" w:hAnsi="Calibri" w:cs="Calibri"/>
+          <w:color w:val="000000"/>
+          <w:sz w:val="22"/>
+          <w:szCs w:val="22"/>
+        </w:rPr>
+        <w:t>2021</w:t>
+      </w:r>
+      <w:r>
+        <w:rPr>
+          <w:rStyle w:val="normaltextrun"/>
+          <w:rFonts w:ascii="Calibri" w:eastAsiaTheme="majorEastAsia" w:hAnsi="Calibri" w:cs="Calibri"/>
+          <w:color w:val="000000"/>
+          <w:sz w:val="22"/>
+          <w:szCs w:val="22"/>
+        </w:rPr>
+        <w:t>/</w:t>
+      </w:r>
+      <w:r>
+        <w:rPr>
+          <w:rStyle w:val="normaltextrun"/>
+          <w:rFonts w:ascii="Calibri" w:hAnsi="Calibri" w:cs="Calibri"/>
+          <w:color w:val="000000"/>
+          <w:sz w:val="22"/>
+          <w:szCs w:val="22"/>
+        </w:rPr>
+        <w:t>Hannah Kalvin &amp; Stephanie Lobaugh</w:t>
+      </w:r>
+      <w:r>
+        <w:rPr>
+          <w:rStyle w:val="eop"/>
+          <w:rFonts w:ascii="Calibri" w:hAnsi="Calibri" w:cs="Calibri"/>
+          <w:color w:val="000000"/>
+          <w:sz w:val="22"/>
+          <w:szCs w:val="22"/>
+        </w:rPr>
+        <w:t> </w:t>
+      </w:r>
+    </w:p>
+    <w:p>
+      <w:pPr>
+        <w:pStyle w:val="paragraph"/>
+        <w:spacing w:before="0" w:beforeAutospacing="0" w:after="0" w:afterAutospacing="0"/>
+        <w:textAlignment w:val="baseline"/>
+        <w:rPr>
+          <w:rFonts w:ascii="Segoe UI" w:hAnsi="Segoe UI" w:cs="Segoe UI"/>
+          <w:color w:val="000000"/>
+          <w:sz w:val="18"/>
+          <w:szCs w:val="18"/>
+        </w:rPr>
+      </w:pPr>
+      <w:r>
+        <w:rPr>
+          <w:rStyle w:val="normaltextrun"/>
+          <w:rFonts w:ascii="Calibri" w:eastAsiaTheme="majorEastAsia" w:hAnsi="Calibri" w:cs="Calibri"/>
+          <w:b/>
+          <w:bCs/>
+          <w:color w:val="000000"/>
+          <w:sz w:val="22"/>
+          <w:szCs w:val="22"/>
+        </w:rPr>
+        <w:t>Last Update Date/Person</w:t>
+      </w:r>
+      <w:r>
+        <w:rPr>
+          <w:rStyle w:val="normaltextrun"/>
+          <w:rFonts w:ascii="Calibri" w:eastAsiaTheme="majorEastAsia" w:hAnsi="Calibri" w:cs="Calibri"/>
+          <w:color w:val="000000"/>
+          <w:sz w:val="22"/>
+          <w:szCs w:val="22"/>
+        </w:rPr>
+        <w:t>: Oct 1, 20</w:t>
+      </w:r>
+      <w:r>
+        <w:rPr>
+          <w:rStyle w:val="normaltextrun"/>
+          <w:rFonts w:ascii="Calibri" w:hAnsi="Calibri" w:cs="Calibri"/>
+          <w:color w:val="000000"/>
+          <w:sz w:val="22"/>
+          <w:szCs w:val="22"/>
+        </w:rPr>
+        <w:t>21</w:t>
+      </w:r>
+      <w:r>
+        <w:rPr>
+          <w:rStyle w:val="normaltextrun"/>
+          <w:rFonts w:ascii="Calibri" w:eastAsiaTheme="majorEastAsia" w:hAnsi="Calibri" w:cs="Calibri"/>
+          <w:color w:val="000000"/>
+          <w:sz w:val="22"/>
+          <w:szCs w:val="22"/>
+        </w:rPr>
+        <w:t>/</w:t>
+      </w:r>
+      <w:r>
+        <w:rPr>
+          <w:rStyle w:val="normaltextrun"/>
+          <w:rFonts w:ascii="Calibri" w:hAnsi="Calibri" w:cs="Calibri"/>
+          <w:color w:val="000000"/>
+          <w:sz w:val="22"/>
+          <w:szCs w:val="22"/>
+        </w:rPr>
+        <w:t>Hannah Kalvin &amp; Stephanie Lobaugh</w:t>
+      </w:r>
+      <w:r>
+        <w:rPr>
+          <w:rStyle w:val="eop"/>
+          <w:rFonts w:ascii="Calibri" w:hAnsi="Calibri" w:cs="Calibri"/>
+          <w:color w:val="000000"/>
+          <w:sz w:val="22"/>
+          <w:szCs w:val="22"/>
+        </w:rPr>
+        <w:t> </w:t>
+      </w:r>
+    </w:p>
+    <w:p>
+      <w:pPr>
+        <w:pStyle w:val="paragraph"/>
+        <w:spacing w:before="0" w:beforeAutospacing="0" w:after="0" w:afterAutospacing="0"/>
+        <w:textAlignment w:val="baseline"/>
+        <w:rPr>
+          <w:rFonts w:ascii="Segoe UI" w:hAnsi="Segoe UI" w:cs="Segoe UI"/>
+          <w:color w:val="000000"/>
+          <w:sz w:val="18"/>
+          <w:szCs w:val="18"/>
+        </w:rPr>
+      </w:pPr>
+      <w:r>
+        <w:rPr>
+          <w:rStyle w:val="normaltextrun"/>
+          <w:rFonts w:ascii="Calibri" w:eastAsiaTheme="majorEastAsia" w:hAnsi="Calibri" w:cs="Calibri"/>
+          <w:b/>
+          <w:bCs/>
+          <w:color w:val="000000"/>
+          <w:sz w:val="22"/>
+          <w:szCs w:val="22"/>
+        </w:rPr>
+        <w:t>Other Contributors:</w:t>
+      </w:r>
+      <w:r>
+        <w:rPr>
+          <w:rStyle w:val="normaltextrun"/>
+          <w:rFonts w:ascii="Calibri" w:eastAsiaTheme="majorEastAsia" w:hAnsi="Calibri" w:cs="Calibri"/>
+          <w:color w:val="000000"/>
+          <w:sz w:val="22"/>
+          <w:szCs w:val="22"/>
+        </w:rPr>
+        <w:t> </w:t>
+      </w:r>
+      <w:r>
+        <w:rPr>
+          <w:rStyle w:val="normaltextrun"/>
+          <w:rFonts w:ascii="Calibri" w:hAnsi="Calibri" w:cs="Calibri"/>
+          <w:color w:val="000000"/>
+          <w:sz w:val="22"/>
+          <w:szCs w:val="22"/>
+          <w:shd w:val="clear" w:color="auto" w:fill="FFFFFF"/>
+        </w:rPr>
+        <w:t>Debra Goldman</w:t>
+      </w:r>
+      <w:r>
+        <w:rPr>
+          <w:rStyle w:val="eop"/>
+          <w:rFonts w:ascii="Calibri" w:hAnsi="Calibri" w:cs="Calibri"/>
+          <w:color w:val="000000"/>
+          <w:sz w:val="22"/>
+          <w:szCs w:val="22"/>
+        </w:rPr>
+        <w:t> </w:t>
+      </w:r>
+      <w:r>
+        <w:rPr>
+          <w:rStyle w:val="eop"/>
+          <w:rFonts w:ascii="Calibri" w:hAnsi="Calibri" w:cs="Calibri"/>
+          <w:color w:val="000000"/>
+          <w:sz w:val="22"/>
+          <w:szCs w:val="22"/>
+        </w:rPr>
+        <w:t>(original author)</w:t>
+      </w:r>
+    </w:p>
+    <w:p>
+      <w:pPr>
+        <w:pStyle w:val="paragraph"/>
+        <w:spacing w:before="0" w:beforeAutospacing="0" w:after="0" w:afterAutospacing="0"/>
+        <w:textAlignment w:val="baseline"/>
+        <w:rPr>
+          <w:rFonts w:ascii="Segoe UI" w:hAnsi="Segoe UI" w:cs="Segoe UI"/>
+          <w:color w:val="000000"/>
+          <w:sz w:val="18"/>
+          <w:szCs w:val="18"/>
+        </w:rPr>
+      </w:pPr>
+      <w:r>
+        <w:rPr>
+          <w:rStyle w:val="normaltextrun"/>
+          <w:rFonts w:ascii="Calibri" w:eastAsiaTheme="majorEastAsia" w:hAnsi="Calibri" w:cs="Calibri"/>
+          <w:b/>
+          <w:bCs/>
+          <w:color w:val="000000"/>
+          <w:sz w:val="22"/>
+          <w:szCs w:val="22"/>
+        </w:rPr>
+        <w:t>Current Version</w:t>
+      </w:r>
       <w:r>
         <w:rPr>
           <w:rStyle w:val="normaltextrun"/>
@@ -32,51 +343,9 @@
           <w:sz w:val="22"/>
           <w:szCs w:val="22"/>
         </w:rPr>
-        <w:t>Macro Name:</w:t>
-      </w:r>
-      <w:r>
-        <w:rPr>
-          <w:rStyle w:val="normaltextrun"/>
-          <w:rFonts w:ascii="Calibri" w:hAnsi="Calibri" w:cs="Calibri"/>
-          <w:color w:val="000000"/>
-          <w:sz w:val="22"/>
-          <w:szCs w:val="22"/>
-        </w:rPr>
-        <w:t> </w:t>
-      </w:r>
-      <w:r>
-        <w:rPr>
-          <w:rStyle w:val="normaltextrun"/>
-          <w:rFonts w:ascii="Calibri" w:hAnsi="Calibri" w:cs="Calibri"/>
-          <w:color w:val="000000"/>
-          <w:sz w:val="22"/>
-          <w:szCs w:val="22"/>
-        </w:rPr>
-        <w:t>TABLE1</w:t>
-      </w:r>
-      <w:r>
-        <w:rPr>
-          <w:rStyle w:val="eop"/>
-          <w:rFonts w:ascii="Calibri" w:hAnsi="Calibri" w:cs="Calibri"/>
-          <w:color w:val="000000"/>
-          <w:sz w:val="22"/>
-          <w:szCs w:val="22"/>
-        </w:rPr>
-        <w:t> </w:t>
-      </w:r>
-    </w:p>
-    <w:p>
-      <w:pPr>
-        <w:pStyle w:val="paragraph"/>
-        <w:spacing w:before="0" w:beforeAutospacing="0" w:after="0" w:afterAutospacing="0"/>
-        <w:textAlignment w:val="baseline"/>
-        <w:rPr>
-          <w:rFonts w:ascii="Segoe UI" w:hAnsi="Segoe UI" w:cs="Segoe UI"/>
-          <w:color w:val="000000"/>
-          <w:sz w:val="18"/>
-          <w:szCs w:val="18"/>
-        </w:rPr>
-      </w:pPr>
+        <w:t xml:space="preserve"> (reflected in tag on </w:t>
+      </w:r>
+      <w:proofErr w:type="spellStart"/>
       <w:r>
         <w:rPr>
           <w:rStyle w:val="normaltextrun"/>
@@ -87,81 +356,9 @@
           <w:sz w:val="22"/>
           <w:szCs w:val="22"/>
         </w:rPr>
-        <w:t>Created Date/Author: </w:t>
-      </w:r>
-      <w:r>
-        <w:rPr>
-          <w:rStyle w:val="normaltextrun"/>
-          <w:rFonts w:ascii="Calibri" w:hAnsi="Calibri" w:cs="Calibri"/>
-          <w:color w:val="000000"/>
-          <w:sz w:val="22"/>
-          <w:szCs w:val="22"/>
-        </w:rPr>
-        <w:t>October</w:t>
-      </w:r>
-      <w:r>
-        <w:rPr>
-          <w:rStyle w:val="normaltextrun"/>
-          <w:rFonts w:ascii="Calibri" w:hAnsi="Calibri" w:cs="Calibri"/>
-          <w:color w:val="000000"/>
-          <w:sz w:val="22"/>
-          <w:szCs w:val="22"/>
-        </w:rPr>
-        <w:t>. </w:t>
-      </w:r>
-      <w:r>
-        <w:rPr>
-          <w:rStyle w:val="normaltextrun"/>
-          <w:rFonts w:ascii="Calibri" w:hAnsi="Calibri" w:cs="Calibri"/>
-          <w:color w:val="000000"/>
-          <w:sz w:val="22"/>
-          <w:szCs w:val="22"/>
-        </w:rPr>
-        <w:t>2021</w:t>
-      </w:r>
-      <w:r>
-        <w:rPr>
-          <w:rStyle w:val="normaltextrun"/>
-          <w:rFonts w:ascii="Calibri" w:hAnsi="Calibri" w:cs="Calibri"/>
-          <w:color w:val="000000"/>
-          <w:sz w:val="22"/>
-          <w:szCs w:val="22"/>
-        </w:rPr>
-        <w:t>/</w:t>
-      </w:r>
-      <w:r>
-        <w:rPr>
-          <w:rStyle w:val="normaltextrun"/>
-          <w:rFonts w:ascii="Calibri" w:hAnsi="Calibri" w:cs="Calibri"/>
-          <w:color w:val="000000"/>
-          <w:sz w:val="22"/>
-          <w:szCs w:val="22"/>
-        </w:rPr>
-        <w:t>Hannah Kalvin &amp; Stephanie Lobaugh</w:t>
-      </w:r>
-      <w:r>
-        <w:rPr>
-          <w:rStyle w:val="eop"/>
-          <w:rFonts w:ascii="Calibri" w:hAnsi="Calibri" w:cs="Calibri"/>
-          <w:color w:val="000000"/>
-          <w:sz w:val="22"/>
-          <w:szCs w:val="22"/>
-        </w:rPr>
-        <w:t> </w:t>
-      </w:r>
-    </w:p>
-    <w:p>
-      <w:pPr>
-        <w:pStyle w:val="paragraph"/>
-        <w:spacing w:before="0" w:beforeAutospacing="0" w:after="0" w:afterAutospacing="0"/>
-        <w:textAlignment w:val="baseline"/>
-        <w:rPr>
-          <w:rFonts w:ascii="Segoe UI" w:hAnsi="Segoe UI" w:cs="Segoe UI"/>
-          <w:color w:val="000000"/>
-          <w:sz w:val="18"/>
-          <w:szCs w:val="18"/>
-        </w:rPr>
-      </w:pPr>
+        <w:t>github</w:t>
+      </w:r>
+      <w:proofErr w:type="spellEnd"/>
       <w:r>
         <w:rPr>
           <w:rStyle w:val="normaltextrun"/>
@@ -172,7 +369,29 @@
           <w:sz w:val="22"/>
           <w:szCs w:val="22"/>
         </w:rPr>
-        <w:t>Last Update Date/Person</w:t>
+        <w:t>)</w:t>
+      </w:r>
+      <w:r>
+        <w:rPr>
+          <w:rStyle w:val="normaltextrun"/>
+          <w:rFonts w:ascii="Calibri" w:eastAsiaTheme="majorEastAsia" w:hAnsi="Calibri" w:cs="Calibri"/>
+          <w:b/>
+          <w:bCs/>
+          <w:color w:val="000000"/>
+          <w:sz w:val="22"/>
+          <w:szCs w:val="22"/>
+        </w:rPr>
+        <w:t>:</w:t>
+      </w:r>
+      <w:r>
+        <w:rPr>
+          <w:rStyle w:val="normaltextrun"/>
+          <w:rFonts w:ascii="Calibri" w:eastAsiaTheme="majorEastAsia" w:hAnsi="Calibri" w:cs="Calibri"/>
+          <w:color w:val="000000"/>
+          <w:sz w:val="22"/>
+          <w:szCs w:val="22"/>
+        </w:rPr>
+        <w:t> </w:t>
       </w:r>
       <w:r>
         <w:rPr>
@@ -182,7 +401,7 @@
           <w:sz w:val="22"/>
           <w:szCs w:val="22"/>
         </w:rPr>
-        <w:t>: Oct 1, 20</w:t>
+        <w:t>table1_</w:t>
       </w:r>
       <w:r>
         <w:rPr>
@@ -192,7 +411,17 @@
           <w:sz w:val="22"/>
           <w:szCs w:val="22"/>
         </w:rPr>
-        <w:t>21</w:t>
+        <w:t>v</w:t>
+      </w:r>
+      <w:r>
+        <w:rPr>
+          <w:rStyle w:val="normaltextrun"/>
+          <w:rFonts w:ascii="Calibri" w:eastAsiaTheme="majorEastAsia" w:hAnsi="Calibri" w:cs="Calibri"/>
+          <w:color w:val="000000"/>
+          <w:sz w:val="22"/>
+          <w:szCs w:val="22"/>
+        </w:rPr>
+        <w:t>1</w:t>
       </w:r>
       <w:r>
         <w:rPr>
@@ -202,27 +431,7 @@
           <w:sz w:val="22"/>
           <w:szCs w:val="22"/>
         </w:rPr>
-        <w:t>/</w:t>
-      </w:r>
-      <w:r>
-        <w:rPr>
-          <w:rStyle w:val="normaltextrun"/>
-          <w:rFonts w:ascii="Calibri" w:hAnsi="Calibri" w:cs="Calibri"/>
-          <w:color w:val="000000"/>
-          <w:sz w:val="22"/>
-          <w:szCs w:val="22"/>
-        </w:rPr>
-        <w:t>Hannah Kalvin &amp; Stephanie Lobaugh</w:t>
-      </w:r>
-      <w:r>
-        <w:rPr>
-          <w:rStyle w:val="eop"/>
-          <w:rFonts w:ascii="Calibri" w:hAnsi="Calibri" w:cs="Calibri"/>
-          <w:color w:val="000000"/>
-          <w:sz w:val="22"/>
-          <w:szCs w:val="22"/>
-        </w:rPr>
-        <w:t> </w:t>
+        <w:t>.0</w:t>
       </w:r>
     </w:p>
     <w:p>
@@ -231,6 +440,7 @@
         <w:spacing w:before="0" w:beforeAutospacing="0" w:after="0" w:afterAutospacing="0"/>
         <w:textAlignment w:val="baseline"/>
         <w:rPr>
+          <w:rStyle w:val="eop"/>
           <w:rFonts w:ascii="Segoe UI" w:hAnsi="Segoe UI" w:cs="Segoe UI"/>
           <w:color w:val="000000"/>
           <w:sz w:val="18"/>
@@ -240,43 +450,46 @@
       <w:r>
         <w:rPr>
           <w:rStyle w:val="normaltextrun"/>
-          <w:rFonts w:ascii="Calibri" w:hAnsi="Calibri" w:cs="Calibri"/>
+          <w:rFonts w:ascii="Calibri" w:eastAsiaTheme="majorEastAsia" w:hAnsi="Calibri" w:cs="Calibri"/>
           <w:b/>
           <w:bCs/>
           <w:color w:val="000000"/>
           <w:sz w:val="22"/>
           <w:szCs w:val="22"/>
         </w:rPr>
-        <w:t>Other Contributors:</w:t>
+        <w:t>Working Environment:</w:t>
       </w:r>
       <w:r>
         <w:rPr>
           <w:rStyle w:val="normaltextrun"/>
-          <w:rFonts w:ascii="Calibri" w:hAnsi="Calibri" w:cs="Calibri"/>
+          <w:rFonts w:ascii="Calibri" w:eastAsiaTheme="majorEastAsia" w:hAnsi="Calibri" w:cs="Calibri"/>
           <w:color w:val="000000"/>
           <w:sz w:val="22"/>
           <w:szCs w:val="22"/>
         </w:rPr>
-        <w:t> </w:t>
-      </w:r>
+        <w:t> SAS 9.4 </w:t>
+      </w:r>
+    </w:p>
+    <w:p>
+      <w:pPr>
+        <w:pStyle w:val="Heading1"/>
+        <w:rPr>
+          <w:rFonts w:ascii="Segoe UI" w:hAnsi="Segoe UI" w:cs="Segoe UI"/>
+          <w:sz w:val="18"/>
+          <w:szCs w:val="18"/>
+        </w:rPr>
+      </w:pPr>
       <w:r>
         <w:rPr>
           <w:rStyle w:val="normaltextrun"/>
-          <w:rFonts w:ascii="Calibri" w:hAnsi="Calibri" w:cs="Calibri"/>
-          <w:color w:val="000000"/>
-          <w:sz w:val="22"/>
-          <w:szCs w:val="22"/>
-          <w:shd w:val="clear" w:color="auto" w:fill="FFFFFF"/>
-        </w:rPr>
-        <w:t>Debra Goldman</w:t>
+        </w:rPr>
+        <w:t>Contact</w:t>
       </w:r>
       <w:r>
         <w:rPr>
           <w:rStyle w:val="eop"/>
-          <w:rFonts w:ascii="Calibri" w:hAnsi="Calibri" w:cs="Calibri"/>
-          <w:color w:val="000000"/>
-          <w:sz w:val="22"/>
-          <w:szCs w:val="22"/>
+          <w:rFonts w:ascii="Calibri Light" w:hAnsi="Calibri Light" w:cs="Calibri Light"/>
+          <w:color w:val="006098"/>
         </w:rPr>
         <w:t> </w:t>
       </w:r>
@@ -288,7 +501,6 @@
         <w:textAlignment w:val="baseline"/>
         <w:rPr>
           <w:rFonts w:ascii="Segoe UI" w:hAnsi="Segoe UI" w:cs="Segoe UI"/>
-          <w:color w:val="000000"/>
           <w:sz w:val="18"/>
           <w:szCs w:val="18"/>
         </w:rPr>
@@ -296,88 +508,33 @@
       <w:r>
         <w:rPr>
           <w:rStyle w:val="normaltextrun"/>
-          <w:rFonts w:ascii="Calibri" w:hAnsi="Calibri" w:cs="Calibri"/>
-          <w:b/>
-          <w:bCs/>
-          <w:color w:val="000000"/>
+          <w:rFonts w:ascii="Calibri" w:eastAsiaTheme="majorEastAsia" w:hAnsi="Calibri" w:cs="Calibri"/>
           <w:sz w:val="22"/>
           <w:szCs w:val="22"/>
         </w:rPr>
-        <w:t>Current Version</w:t>
-      </w:r>
-      <w:r>
-        <w:rPr>
-          <w:rStyle w:val="normaltextrun"/>
+        <w:t>Hannah Kalvin </w:t>
+      </w:r>
+      <w:hyperlink r:id="rId4" w:tgtFrame="_blank" w:history="1">
+        <w:r>
+          <w:rPr>
+            <w:rStyle w:val="normaltextrun"/>
+            <w:rFonts w:ascii="Calibri" w:eastAsiaTheme="majorEastAsia" w:hAnsi="Calibri" w:cs="Calibri"/>
+            <w:color w:val="0563C1"/>
+            <w:sz w:val="22"/>
+            <w:szCs w:val="22"/>
+            <w:u w:val="single"/>
+          </w:rPr>
+          <w:t>kalvinh@mskcc.org</w:t>
+        </w:r>
+      </w:hyperlink>
+      <w:r>
+        <w:rPr>
+          <w:rStyle w:val="eop"/>
           <w:rFonts w:ascii="Calibri" w:hAnsi="Calibri" w:cs="Calibri"/>
-          <w:b/>
-          <w:bCs/>
-          <w:color w:val="000000"/>
           <w:sz w:val="22"/>
           <w:szCs w:val="22"/>
         </w:rPr>
-        <w:t xml:space="preserve"> (reflected in tag on github)</w:t>
-      </w:r>
-      <w:r>
-        <w:rPr>
-          <w:rStyle w:val="normaltextrun"/>
-          <w:rFonts w:ascii="Calibri" w:hAnsi="Calibri" w:cs="Calibri"/>
-          <w:b/>
-          <w:bCs/>
-          <w:color w:val="000000"/>
-          <w:sz w:val="22"/>
-          <w:szCs w:val="22"/>
-        </w:rPr>
-        <w:t>:</w:t>
-      </w:r>
-      <w:r>
-        <w:rPr>
-          <w:rStyle w:val="normaltextrun"/>
-          <w:rFonts w:ascii="Calibri" w:hAnsi="Calibri" w:cs="Calibri"/>
-          <w:color w:val="000000"/>
-          <w:sz w:val="22"/>
-          <w:szCs w:val="22"/>
-        </w:rPr>
         <w:t> </w:t>
-      </w:r>
-      <w:r>
-        <w:rPr>
-          <w:rStyle w:val="normaltextrun"/>
-          <w:rFonts w:ascii="Calibri" w:hAnsi="Calibri" w:cs="Calibri"/>
-          <w:color w:val="000000"/>
-          <w:sz w:val="22"/>
-          <w:szCs w:val="22"/>
-        </w:rPr>
-        <w:t>table1_</w:t>
-      </w:r>
-      <w:r>
-        <w:rPr>
-          <w:rStyle w:val="normaltextrun"/>
-          <w:rFonts w:ascii="Calibri" w:hAnsi="Calibri" w:cs="Calibri"/>
-          <w:color w:val="000000"/>
-          <w:sz w:val="22"/>
-          <w:szCs w:val="22"/>
-        </w:rPr>
-        <w:t>v</w:t>
-      </w:r>
-      <w:r>
-        <w:rPr>
-          <w:rStyle w:val="normaltextrun"/>
-          <w:rFonts w:ascii="Calibri" w:hAnsi="Calibri" w:cs="Calibri"/>
-          <w:color w:val="000000"/>
-          <w:sz w:val="22"/>
-          <w:szCs w:val="22"/>
-        </w:rPr>
-        <w:t>1</w:t>
-      </w:r>
-      <w:r>
-        <w:rPr>
-          <w:rStyle w:val="normaltextrun"/>
-          <w:rFonts w:ascii="Calibri" w:hAnsi="Calibri" w:cs="Calibri"/>
-          <w:color w:val="000000"/>
-          <w:sz w:val="22"/>
-          <w:szCs w:val="22"/>
-        </w:rPr>
-        <w:t>.0</w:t>
       </w:r>
     </w:p>
     <w:p>
@@ -387,7 +544,6 @@
         <w:textAlignment w:val="baseline"/>
         <w:rPr>
           <w:rFonts w:ascii="Segoe UI" w:hAnsi="Segoe UI" w:cs="Segoe UI"/>
-          <w:color w:val="000000"/>
           <w:sz w:val="18"/>
           <w:szCs w:val="18"/>
         </w:rPr>
@@ -395,24 +551,33 @@
       <w:r>
         <w:rPr>
           <w:rStyle w:val="normaltextrun"/>
-          <w:rFonts w:ascii="Calibri" w:hAnsi="Calibri" w:cs="Calibri"/>
-          <w:b/>
-          <w:bCs/>
-          <w:color w:val="000000"/>
+          <w:rFonts w:ascii="Calibri" w:eastAsiaTheme="majorEastAsia" w:hAnsi="Calibri" w:cs="Calibri"/>
           <w:sz w:val="22"/>
           <w:szCs w:val="22"/>
         </w:rPr>
-        <w:t>Working Environment:</w:t>
-      </w:r>
-      <w:r>
-        <w:rPr>
-          <w:rStyle w:val="normaltextrun"/>
+        <w:t>Stephanie Lobaugh </w:t>
+      </w:r>
+      <w:hyperlink r:id="rId5" w:tgtFrame="_blank" w:history="1">
+        <w:r>
+          <w:rPr>
+            <w:rStyle w:val="normaltextrun"/>
+            <w:rFonts w:ascii="Calibri" w:eastAsiaTheme="majorEastAsia" w:hAnsi="Calibri" w:cs="Calibri"/>
+            <w:color w:val="0563C1"/>
+            <w:sz w:val="22"/>
+            <w:szCs w:val="22"/>
+            <w:u w:val="single"/>
+          </w:rPr>
+          <w:t>lobaughs@mskcc.org</w:t>
+        </w:r>
+      </w:hyperlink>
+      <w:r>
+        <w:rPr>
+          <w:rStyle w:val="eop"/>
           <w:rFonts w:ascii="Calibri" w:hAnsi="Calibri" w:cs="Calibri"/>
-          <w:color w:val="000000"/>
           <w:sz w:val="22"/>
           <w:szCs w:val="22"/>
         </w:rPr>
-        <w:t> SAS 9.4 </w:t>
+        <w:t> </w:t>
       </w:r>
     </w:p>
     <w:p>
@@ -427,47 +592,64 @@
           <w:szCs w:val="18"/>
         </w:rPr>
       </w:pPr>
-      <w:r>
-        <w:rPr>
-          <w:rStyle w:val="eop"/>
-          <w:rFonts w:ascii="Calibri" w:hAnsi="Calibri" w:cs="Calibri"/>
-          <w:color w:val="000000"/>
-          <w:sz w:val="22"/>
-          <w:szCs w:val="22"/>
-        </w:rPr>
-        <w:t> </w:t>
-      </w:r>
     </w:p>
     <w:p>
-      <w:r>
-        <w:rPr>
-          <w:b/>
-          <w:bCs/>
-        </w:rPr>
+      <w:pPr>
+        <w:pStyle w:val="Heading1"/>
+      </w:pPr>
+      <w:r>
         <w:t>Purpose</w:t>
       </w:r>
       <w:r>
         <w:t>:</w:t>
+      </w:r>
+      <w:r>
+        <w:t xml:space="preserve"> </w:t>
       </w:r>
     </w:p>
     <w:p>
       <w:r>
-        <w:rPr>
-          <w:b/>
-          <w:bCs/>
-        </w:rPr>
-        <w:t>Notes</w:t>
-      </w:r>
-      <w:r>
-        <w:t>:</w:t>
+        <w:t xml:space="preserve">To produce a descriptive statistics summary table for each variable in the dataset. The frequency, including # of missing value will be generated for categorical variables; and summary statistics (n, mean, median, Q1, Q3, min, max, standard deviation, # of missing) for numerical variables.  </w:t>
+      </w:r>
+      <w:r>
+        <w:t xml:space="preserve">This macro creates descriptive statistics one variable at a </w:t>
+      </w:r>
+      <w:r>
+        <w:t>time and</w:t>
+      </w:r>
+      <w:r>
+        <w:t xml:space="preserve"> requires a separate macro call for each variable.</w:t>
       </w:r>
     </w:p>
     <w:p>
-      <w:r>
-        <w:rPr>
-          <w:b/>
-          <w:bCs/>
-        </w:rPr>
+      <w:pPr>
+        <w:pStyle w:val="Heading1"/>
+      </w:pPr>
+      <w:r>
+        <w:t>Notes</w:t>
+      </w:r>
+      <w:r>
+        <w:t>:</w:t>
+      </w:r>
+      <w:r>
+        <w:t xml:space="preserve"> </w:t>
+      </w:r>
+    </w:p>
+    <w:p>
+      <w:proofErr w:type="gramStart"/>
+      <w:r>
+        <w:t>In order to</w:t>
+      </w:r>
+      <w:proofErr w:type="gramEnd"/>
+      <w:r>
+        <w:t xml:space="preserve"> use this macro, variables must be numeric; to print items that are character, create format that can be applied in table1 macro call. Nonparametric testing is the default. If you would like to not call each variable individually, see table1_loop macro documentation.</w:t>
+      </w:r>
+    </w:p>
+    <w:p>
+      <w:pPr>
+        <w:pStyle w:val="Heading1"/>
+      </w:pPr>
+      <w:r>
         <w:t>Parameters</w:t>
       </w:r>
       <w:r>
@@ -491,14 +673,14 @@
         <w:tblLook w:val="04A0" w:firstRow="1" w:lastRow="0" w:firstColumn="1" w:lastColumn="0" w:noHBand="0" w:noVBand="1"/>
       </w:tblPr>
       <w:tblGrid>
-        <w:gridCol w:w="2021"/>
-        <w:gridCol w:w="5840"/>
+        <w:gridCol w:w="1957"/>
+        <w:gridCol w:w="5904"/>
         <w:gridCol w:w="1378"/>
       </w:tblGrid>
       <w:tr>
         <w:tc>
           <w:tcPr>
-            <w:tcW w:w="2021" w:type="dxa"/>
+            <w:tcW w:w="1957" w:type="dxa"/>
             <w:tcBorders>
               <w:top w:val="single" w:sz="6" w:space="0" w:color="auto"/>
               <w:left w:val="single" w:sz="6" w:space="0" w:color="auto"/>
@@ -538,7 +720,7 @@
         </w:tc>
         <w:tc>
           <w:tcPr>
-            <w:tcW w:w="5840" w:type="dxa"/>
+            <w:tcW w:w="5904" w:type="dxa"/>
             <w:tcBorders>
               <w:top w:val="single" w:sz="6" w:space="0" w:color="auto"/>
               <w:left w:val="single" w:sz="6" w:space="0" w:color="auto"/>
@@ -621,7 +803,7 @@
       <w:tr>
         <w:tc>
           <w:tcPr>
-            <w:tcW w:w="2021" w:type="dxa"/>
+            <w:tcW w:w="1957" w:type="dxa"/>
             <w:tcBorders>
               <w:top w:val="single" w:sz="6" w:space="0" w:color="auto"/>
               <w:left w:val="single" w:sz="6" w:space="0" w:color="auto"/>
@@ -654,7 +836,7 @@
         </w:tc>
         <w:tc>
           <w:tcPr>
-            <w:tcW w:w="5840" w:type="dxa"/>
+            <w:tcW w:w="5904" w:type="dxa"/>
             <w:tcBorders>
               <w:top w:val="single" w:sz="6" w:space="0" w:color="auto"/>
               <w:left w:val="single" w:sz="6" w:space="0" w:color="auto"/>
@@ -737,7 +919,7 @@
       <w:tr>
         <w:tc>
           <w:tcPr>
-            <w:tcW w:w="2021" w:type="dxa"/>
+            <w:tcW w:w="1957" w:type="dxa"/>
             <w:tcBorders>
               <w:top w:val="single" w:sz="6" w:space="0" w:color="auto"/>
               <w:left w:val="single" w:sz="6" w:space="0" w:color="auto"/>
@@ -777,7 +959,7 @@
         </w:tc>
         <w:tc>
           <w:tcPr>
-            <w:tcW w:w="5840" w:type="dxa"/>
+            <w:tcW w:w="5904" w:type="dxa"/>
             <w:tcBorders>
               <w:top w:val="single" w:sz="6" w:space="0" w:color="auto"/>
               <w:left w:val="single" w:sz="6" w:space="0" w:color="auto"/>
@@ -853,7 +1035,7 @@
       <w:tr>
         <w:tc>
           <w:tcPr>
-            <w:tcW w:w="2021" w:type="dxa"/>
+            <w:tcW w:w="1957" w:type="dxa"/>
             <w:tcBorders>
               <w:top w:val="single" w:sz="6" w:space="0" w:color="auto"/>
               <w:left w:val="single" w:sz="6" w:space="0" w:color="auto"/>
@@ -893,7 +1075,7 @@
         </w:tc>
         <w:tc>
           <w:tcPr>
-            <w:tcW w:w="5840" w:type="dxa"/>
+            <w:tcW w:w="5904" w:type="dxa"/>
             <w:tcBorders>
               <w:top w:val="single" w:sz="6" w:space="0" w:color="auto"/>
               <w:left w:val="single" w:sz="6" w:space="0" w:color="auto"/>
@@ -919,7 +1101,25 @@
                 <w:color w:val="000000"/>
                 <w:shd w:val="clear" w:color="auto" w:fill="FFFFFF"/>
               </w:rPr>
-              <w:t>format of variable. both numeric and character formats will work. note: can also use formats such as 5.0 for count data or $ formats for categorical data</w:t>
+              <w:t xml:space="preserve">format of variable. both numeric and character formats will work. </w:t>
+            </w:r>
+            <w:proofErr w:type="gramStart"/>
+            <w:r>
+              <w:rPr>
+                <w:rFonts w:ascii="Calibri" w:eastAsia="Times New Roman" w:hAnsi="Calibri" w:cs="Calibri"/>
+                <w:color w:val="000000"/>
+                <w:shd w:val="clear" w:color="auto" w:fill="FFFFFF"/>
+              </w:rPr>
+              <w:t>note:</w:t>
+            </w:r>
+            <w:proofErr w:type="gramEnd"/>
+            <w:r>
+              <w:rPr>
+                <w:rFonts w:ascii="Calibri" w:eastAsia="Times New Roman" w:hAnsi="Calibri" w:cs="Calibri"/>
+                <w:color w:val="000000"/>
+                <w:shd w:val="clear" w:color="auto" w:fill="FFFFFF"/>
+              </w:rPr>
+              <w:t xml:space="preserve"> can also use formats such as 5.0 for count data or $ formats for categorical data</w:t>
             </w:r>
           </w:p>
           <w:p>
@@ -939,7 +1139,25 @@
                 <w:color w:val="000000"/>
                 <w:shd w:val="clear" w:color="auto" w:fill="FFFFFF"/>
               </w:rPr>
-              <w:t>numeric can be set to percentn, integer, decimal etc.</w:t>
+              <w:t xml:space="preserve">numeric can be set to </w:t>
+            </w:r>
+            <w:proofErr w:type="spellStart"/>
+            <w:r>
+              <w:rPr>
+                <w:rFonts w:ascii="Calibri" w:eastAsia="Times New Roman" w:hAnsi="Calibri" w:cs="Calibri"/>
+                <w:color w:val="000000"/>
+                <w:shd w:val="clear" w:color="auto" w:fill="FFFFFF"/>
+              </w:rPr>
+              <w:t>percentn</w:t>
+            </w:r>
+            <w:proofErr w:type="spellEnd"/>
+            <w:r>
+              <w:rPr>
+                <w:rFonts w:ascii="Calibri" w:eastAsia="Times New Roman" w:hAnsi="Calibri" w:cs="Calibri"/>
+                <w:color w:val="000000"/>
+                <w:shd w:val="clear" w:color="auto" w:fill="FFFFFF"/>
+              </w:rPr>
+              <w:t>, integer, decimal etc.</w:t>
             </w:r>
           </w:p>
         </w:tc>
@@ -988,7 +1206,7 @@
       <w:tr>
         <w:tc>
           <w:tcPr>
-            <w:tcW w:w="2021" w:type="dxa"/>
+            <w:tcW w:w="1957" w:type="dxa"/>
             <w:tcBorders>
               <w:top w:val="single" w:sz="6" w:space="0" w:color="auto"/>
               <w:left w:val="single" w:sz="6" w:space="0" w:color="auto"/>
@@ -1021,7 +1239,7 @@
         </w:tc>
         <w:tc>
           <w:tcPr>
-            <w:tcW w:w="5840" w:type="dxa"/>
+            <w:tcW w:w="5904" w:type="dxa"/>
             <w:tcBorders>
               <w:top w:val="single" w:sz="6" w:space="0" w:color="auto"/>
               <w:left w:val="single" w:sz="6" w:space="0" w:color="auto"/>
@@ -1150,7 +1368,7 @@
       <w:tr>
         <w:tc>
           <w:tcPr>
-            <w:tcW w:w="2021" w:type="dxa"/>
+            <w:tcW w:w="1957" w:type="dxa"/>
             <w:tcBorders>
               <w:top w:val="single" w:sz="6" w:space="0" w:color="auto"/>
               <w:left w:val="single" w:sz="6" w:space="0" w:color="auto"/>
@@ -1190,7 +1408,7 @@
         </w:tc>
         <w:tc>
           <w:tcPr>
-            <w:tcW w:w="5840" w:type="dxa"/>
+            <w:tcW w:w="5904" w:type="dxa"/>
             <w:tcBorders>
               <w:top w:val="single" w:sz="6" w:space="0" w:color="auto"/>
               <w:left w:val="single" w:sz="6" w:space="0" w:color="auto"/>
@@ -1271,7 +1489,7 @@
       <w:tr>
         <w:tc>
           <w:tcPr>
-            <w:tcW w:w="2021" w:type="dxa"/>
+            <w:tcW w:w="1957" w:type="dxa"/>
             <w:tcBorders>
               <w:top w:val="single" w:sz="6" w:space="0" w:color="auto"/>
               <w:left w:val="single" w:sz="6" w:space="0" w:color="auto"/>
@@ -1311,7 +1529,7 @@
         </w:tc>
         <w:tc>
           <w:tcPr>
-            <w:tcW w:w="5840" w:type="dxa"/>
+            <w:tcW w:w="5904" w:type="dxa"/>
             <w:tcBorders>
               <w:top w:val="single" w:sz="6" w:space="0" w:color="auto"/>
               <w:left w:val="single" w:sz="6" w:space="0" w:color="auto"/>
@@ -1337,7 +1555,25 @@
                 <w:color w:val="000000"/>
                 <w:shd w:val="clear" w:color="auto" w:fill="FFFFFF"/>
               </w:rPr>
-              <w:t>grouping variable. If blank, it runs single column. If variable listed, it will provide an overall</w:t>
+              <w:t xml:space="preserve">grouping variable. If blank, it runs single column. If variable listed, it </w:t>
+            </w:r>
+            <w:proofErr w:type="gramStart"/>
+            <w:r>
+              <w:rPr>
+                <w:rFonts w:ascii="Calibri" w:eastAsia="Times New Roman" w:hAnsi="Calibri" w:cs="Calibri"/>
+                <w:color w:val="000000"/>
+                <w:shd w:val="clear" w:color="auto" w:fill="FFFFFF"/>
+              </w:rPr>
+              <w:t>will</w:t>
+            </w:r>
+            <w:proofErr w:type="gramEnd"/>
+            <w:r>
+              <w:rPr>
+                <w:rFonts w:ascii="Calibri" w:eastAsia="Times New Roman" w:hAnsi="Calibri" w:cs="Calibri"/>
+                <w:color w:val="000000"/>
+                <w:shd w:val="clear" w:color="auto" w:fill="FFFFFF"/>
+              </w:rPr>
+              <w:t xml:space="preserve"> provide an overall</w:t>
             </w:r>
             <w:r>
               <w:rPr>
@@ -1418,7 +1654,7 @@
       <w:tr>
         <w:tc>
           <w:tcPr>
-            <w:tcW w:w="2021" w:type="dxa"/>
+            <w:tcW w:w="1957" w:type="dxa"/>
             <w:tcBorders>
               <w:top w:val="single" w:sz="6" w:space="0" w:color="auto"/>
               <w:left w:val="single" w:sz="6" w:space="0" w:color="auto"/>
@@ -1457,7 +1693,7 @@
         </w:tc>
         <w:tc>
           <w:tcPr>
-            <w:tcW w:w="5840" w:type="dxa"/>
+            <w:tcW w:w="5904" w:type="dxa"/>
             <w:tcBorders>
               <w:top w:val="single" w:sz="6" w:space="0" w:color="auto"/>
               <w:left w:val="single" w:sz="6" w:space="0" w:color="auto"/>
@@ -1483,7 +1719,27 @@
                 <w:color w:val="000000"/>
                 <w:shd w:val="clear" w:color="auto" w:fill="FFFFFF"/>
               </w:rPr>
-              <w:t>grouping variable format. Will apply this format to variable. If group variable is not provided,this variable is not needed.</w:t>
+              <w:t xml:space="preserve">grouping variable format. Will apply this format to variable. If group variable is not </w:t>
+            </w:r>
+            <w:proofErr w:type="spellStart"/>
+            <w:proofErr w:type="gramStart"/>
+            <w:r>
+              <w:rPr>
+                <w:rFonts w:ascii="Calibri" w:eastAsia="Times New Roman" w:hAnsi="Calibri" w:cs="Calibri"/>
+                <w:color w:val="000000"/>
+                <w:shd w:val="clear" w:color="auto" w:fill="FFFFFF"/>
+              </w:rPr>
+              <w:t>provided,this</w:t>
+            </w:r>
+            <w:proofErr w:type="spellEnd"/>
+            <w:proofErr w:type="gramEnd"/>
+            <w:r>
+              <w:rPr>
+                <w:rFonts w:ascii="Calibri" w:eastAsia="Times New Roman" w:hAnsi="Calibri" w:cs="Calibri"/>
+                <w:color w:val="000000"/>
+                <w:shd w:val="clear" w:color="auto" w:fill="FFFFFF"/>
+              </w:rPr>
+              <w:t xml:space="preserve"> variable is not needed.</w:t>
             </w:r>
           </w:p>
         </w:tc>
@@ -1540,7 +1796,7 @@
       <w:tr>
         <w:tc>
           <w:tcPr>
-            <w:tcW w:w="2021" w:type="dxa"/>
+            <w:tcW w:w="1957" w:type="dxa"/>
             <w:tcBorders>
               <w:top w:val="single" w:sz="6" w:space="0" w:color="auto"/>
               <w:left w:val="single" w:sz="6" w:space="0" w:color="auto"/>
@@ -1580,7 +1836,7 @@
         </w:tc>
         <w:tc>
           <w:tcPr>
-            <w:tcW w:w="5840" w:type="dxa"/>
+            <w:tcW w:w="5904" w:type="dxa"/>
             <w:tcBorders>
               <w:top w:val="single" w:sz="6" w:space="0" w:color="auto"/>
               <w:left w:val="single" w:sz="6" w:space="0" w:color="auto"/>
@@ -1621,7 +1877,24 @@
                 <w:rFonts w:ascii="Calibri" w:eastAsia="Times New Roman" w:hAnsi="Calibri" w:cs="Calibri"/>
                 <w:shd w:val="clear" w:color="auto" w:fill="FFFFFF"/>
               </w:rPr>
-              <w:t>all percents will be available in the dataset</w:t>
+              <w:lastRenderedPageBreak/>
+              <w:t xml:space="preserve">all </w:t>
+            </w:r>
+            <w:proofErr w:type="spellStart"/>
+            <w:r>
+              <w:rPr>
+                <w:rFonts w:ascii="Calibri" w:eastAsia="Times New Roman" w:hAnsi="Calibri" w:cs="Calibri"/>
+                <w:shd w:val="clear" w:color="auto" w:fill="FFFFFF"/>
+              </w:rPr>
+              <w:t>percents</w:t>
+            </w:r>
+            <w:proofErr w:type="spellEnd"/>
+            <w:r>
+              <w:rPr>
+                <w:rFonts w:ascii="Calibri" w:eastAsia="Times New Roman" w:hAnsi="Calibri" w:cs="Calibri"/>
+                <w:shd w:val="clear" w:color="auto" w:fill="FFFFFF"/>
+              </w:rPr>
+              <w:t xml:space="preserve"> will be available in the dataset</w:t>
             </w:r>
           </w:p>
           <w:p>
@@ -1691,6 +1964,7 @@
                 <w:color w:val="000000"/>
                 <w:shd w:val="clear" w:color="auto" w:fill="FFFFFF"/>
               </w:rPr>
+              <w:lastRenderedPageBreak/>
               <w:t>No</w:t>
             </w:r>
             <w:r>
@@ -1706,7 +1980,7 @@
       <w:tr>
         <w:tc>
           <w:tcPr>
-            <w:tcW w:w="2021" w:type="dxa"/>
+            <w:tcW w:w="1957" w:type="dxa"/>
             <w:tcBorders>
               <w:top w:val="single" w:sz="6" w:space="0" w:color="auto"/>
               <w:left w:val="single" w:sz="6" w:space="0" w:color="auto"/>
@@ -1746,7 +2020,7 @@
         </w:tc>
         <w:tc>
           <w:tcPr>
-            <w:tcW w:w="5840" w:type="dxa"/>
+            <w:tcW w:w="5904" w:type="dxa"/>
             <w:tcBorders>
               <w:top w:val="single" w:sz="6" w:space="0" w:color="auto"/>
               <w:left w:val="single" w:sz="6" w:space="0" w:color="auto"/>
@@ -1860,7 +2134,7 @@
       <w:tr>
         <w:tc>
           <w:tcPr>
-            <w:tcW w:w="2021" w:type="dxa"/>
+            <w:tcW w:w="1957" w:type="dxa"/>
             <w:tcBorders>
               <w:top w:val="single" w:sz="6" w:space="0" w:color="auto"/>
               <w:left w:val="single" w:sz="6" w:space="0" w:color="auto"/>
@@ -1900,7 +2174,7 @@
         </w:tc>
         <w:tc>
           <w:tcPr>
-            <w:tcW w:w="5840" w:type="dxa"/>
+            <w:tcW w:w="5904" w:type="dxa"/>
             <w:tcBorders>
               <w:top w:val="single" w:sz="6" w:space="0" w:color="auto"/>
               <w:left w:val="single" w:sz="6" w:space="0" w:color="auto"/>
@@ -1964,7 +2238,25 @@
                 <w:color w:val="000000"/>
                 <w:shd w:val="clear" w:color="auto" w:fill="FFFFFF"/>
               </w:rPr>
-              <w:t>if missing are excluded, also excludes the following</w:t>
+              <w:t xml:space="preserve">if missing </w:t>
+            </w:r>
+            <w:proofErr w:type="gramStart"/>
+            <w:r>
+              <w:rPr>
+                <w:rFonts w:ascii="Calibri" w:eastAsia="Times New Roman" w:hAnsi="Calibri" w:cs="Calibri"/>
+                <w:color w:val="000000"/>
+                <w:shd w:val="clear" w:color="auto" w:fill="FFFFFF"/>
+              </w:rPr>
+              <w:t>are</w:t>
+            </w:r>
+            <w:proofErr w:type="gramEnd"/>
+            <w:r>
+              <w:rPr>
+                <w:rFonts w:ascii="Calibri" w:eastAsia="Times New Roman" w:hAnsi="Calibri" w:cs="Calibri"/>
+                <w:color w:val="000000"/>
+                <w:shd w:val="clear" w:color="auto" w:fill="FFFFFF"/>
+              </w:rPr>
+              <w:t xml:space="preserve"> excluded, also excludes the following</w:t>
             </w:r>
           </w:p>
           <w:p>
@@ -1999,26 +2291,63 @@
                 <w:color w:val="000000"/>
                 <w:shd w:val="clear" w:color="auto" w:fill="FFFFFF"/>
               </w:rPr>
-              <w:t>("-999","999","-888","888","missing","unknown","n/a","na");</w:t>
-            </w:r>
-          </w:p>
-          <w:p>
-            <w:pPr>
-              <w:spacing w:after="0" w:line="240" w:lineRule="auto"/>
-              <w:textAlignment w:val="baseline"/>
-              <w:rPr>
-                <w:rFonts w:ascii="Calibri" w:eastAsia="Times New Roman" w:hAnsi="Calibri" w:cs="Calibri"/>
-                <w:color w:val="000000"/>
-                <w:shd w:val="clear" w:color="auto" w:fill="FFFFFF"/>
-              </w:rPr>
-            </w:pPr>
-            <w:r>
-              <w:rPr>
-                <w:rFonts w:ascii="Calibri" w:eastAsia="Times New Roman" w:hAnsi="Calibri" w:cs="Calibri"/>
-                <w:color w:val="000000"/>
-                <w:shd w:val="clear" w:color="auto" w:fill="FFFFFF"/>
-              </w:rPr>
-              <w:t xml:space="preserve">for numeric variables: </w:t>
+              <w:t>("-999","999","-888","888","missing","unknown","n/a","</w:t>
+            </w:r>
+            <w:proofErr w:type="spellStart"/>
+            <w:r>
+              <w:rPr>
+                <w:rFonts w:ascii="Calibri" w:eastAsia="Times New Roman" w:hAnsi="Calibri" w:cs="Calibri"/>
+                <w:color w:val="000000"/>
+                <w:shd w:val="clear" w:color="auto" w:fill="FFFFFF"/>
+              </w:rPr>
+              <w:t>na</w:t>
+            </w:r>
+            <w:proofErr w:type="spellEnd"/>
+            <w:r>
+              <w:rPr>
+                <w:rFonts w:ascii="Calibri" w:eastAsia="Times New Roman" w:hAnsi="Calibri" w:cs="Calibri"/>
+                <w:color w:val="000000"/>
+                <w:shd w:val="clear" w:color="auto" w:fill="FFFFFF"/>
+              </w:rPr>
+              <w:t>"</w:t>
+            </w:r>
+            <w:proofErr w:type="gramStart"/>
+            <w:r>
+              <w:rPr>
+                <w:rFonts w:ascii="Calibri" w:eastAsia="Times New Roman" w:hAnsi="Calibri" w:cs="Calibri"/>
+                <w:color w:val="000000"/>
+                <w:shd w:val="clear" w:color="auto" w:fill="FFFFFF"/>
+              </w:rPr>
+              <w:t>);</w:t>
+            </w:r>
+            <w:proofErr w:type="gramEnd"/>
+          </w:p>
+          <w:p>
+            <w:pPr>
+              <w:spacing w:after="0" w:line="240" w:lineRule="auto"/>
+              <w:textAlignment w:val="baseline"/>
+              <w:rPr>
+                <w:rFonts w:ascii="Calibri" w:eastAsia="Times New Roman" w:hAnsi="Calibri" w:cs="Calibri"/>
+                <w:color w:val="000000"/>
+                <w:shd w:val="clear" w:color="auto" w:fill="FFFFFF"/>
+              </w:rPr>
+            </w:pPr>
+            <w:r>
+              <w:rPr>
+                <w:rFonts w:ascii="Calibri" w:eastAsia="Times New Roman" w:hAnsi="Calibri" w:cs="Calibri"/>
+                <w:color w:val="000000"/>
+                <w:shd w:val="clear" w:color="auto" w:fill="FFFFFF"/>
+              </w:rPr>
+              <w:t>for numeric variables</w:t>
+            </w:r>
+            <w:proofErr w:type="gramStart"/>
+            <w:r>
+              <w:rPr>
+                <w:rFonts w:ascii="Calibri" w:eastAsia="Times New Roman" w:hAnsi="Calibri" w:cs="Calibri"/>
+                <w:color w:val="000000"/>
+                <w:shd w:val="clear" w:color="auto" w:fill="FFFFFF"/>
+              </w:rPr>
+              <w:t xml:space="preserve">: </w:t>
             </w:r>
             <w:r>
               <w:rPr>
@@ -2034,7 +2363,16 @@
                 <w:color w:val="000000"/>
                 <w:shd w:val="clear" w:color="auto" w:fill="FFFFFF"/>
               </w:rPr>
-              <w:t>(-999,999,-888,888)</w:t>
+              <w:t>(</w:t>
+            </w:r>
+            <w:proofErr w:type="gramEnd"/>
+            <w:r>
+              <w:rPr>
+                <w:rFonts w:ascii="Calibri" w:eastAsia="Times New Roman" w:hAnsi="Calibri" w:cs="Calibri"/>
+                <w:color w:val="000000"/>
+                <w:shd w:val="clear" w:color="auto" w:fill="FFFFFF"/>
+              </w:rPr>
+              <w:t>-999,999,-888,888)</w:t>
             </w:r>
             <w:r>
               <w:rPr>
@@ -2091,7 +2429,7 @@
       <w:tr>
         <w:tc>
           <w:tcPr>
-            <w:tcW w:w="2021" w:type="dxa"/>
+            <w:tcW w:w="1957" w:type="dxa"/>
             <w:tcBorders>
               <w:top w:val="single" w:sz="6" w:space="0" w:color="auto"/>
               <w:left w:val="single" w:sz="6" w:space="0" w:color="auto"/>
@@ -2118,14 +2456,13 @@
                 <w:color w:val="000000"/>
                 <w:shd w:val="clear" w:color="auto" w:fill="FFFFFF"/>
               </w:rPr>
-              <w:lastRenderedPageBreak/>
               <w:t>CONTCOUNT</w:t>
             </w:r>
           </w:p>
         </w:tc>
         <w:tc>
           <w:tcPr>
-            <w:tcW w:w="5840" w:type="dxa"/>
+            <w:tcW w:w="5904" w:type="dxa"/>
             <w:tcBorders>
               <w:top w:val="single" w:sz="6" w:space="0" w:color="auto"/>
               <w:left w:val="single" w:sz="6" w:space="0" w:color="auto"/>
@@ -2167,7 +2504,25 @@
                 <w:color w:val="000000"/>
                 <w:shd w:val="clear" w:color="auto" w:fill="FFFFFF"/>
               </w:rPr>
-              <w:t>for grouped data. label is not an option for grouped data ; 0: exclude print</w:t>
+              <w:t xml:space="preserve">for grouped data. label is not an option for grouped </w:t>
+            </w:r>
+            <w:proofErr w:type="gramStart"/>
+            <w:r>
+              <w:rPr>
+                <w:rFonts w:ascii="Calibri" w:eastAsia="Times New Roman" w:hAnsi="Calibri" w:cs="Calibri"/>
+                <w:color w:val="000000"/>
+                <w:shd w:val="clear" w:color="auto" w:fill="FFFFFF"/>
+              </w:rPr>
+              <w:t>data ;</w:t>
+            </w:r>
+            <w:proofErr w:type="gramEnd"/>
+            <w:r>
+              <w:rPr>
+                <w:rFonts w:ascii="Calibri" w:eastAsia="Times New Roman" w:hAnsi="Calibri" w:cs="Calibri"/>
+                <w:color w:val="000000"/>
+                <w:shd w:val="clear" w:color="auto" w:fill="FFFFFF"/>
+              </w:rPr>
+              <w:t xml:space="preserve"> 0: exclude print</w:t>
             </w:r>
           </w:p>
           <w:p>
@@ -2274,7 +2629,7 @@
       <w:tr>
         <w:tc>
           <w:tcPr>
-            <w:tcW w:w="2021" w:type="dxa"/>
+            <w:tcW w:w="1957" w:type="dxa"/>
             <w:tcBorders>
               <w:top w:val="single" w:sz="6" w:space="0" w:color="auto"/>
               <w:left w:val="single" w:sz="6" w:space="0" w:color="auto"/>
@@ -2307,7 +2662,7 @@
         </w:tc>
         <w:tc>
           <w:tcPr>
-            <w:tcW w:w="5840" w:type="dxa"/>
+            <w:tcW w:w="5904" w:type="dxa"/>
             <w:tcBorders>
               <w:top w:val="single" w:sz="6" w:space="0" w:color="auto"/>
               <w:left w:val="single" w:sz="6" w:space="0" w:color="auto"/>
@@ -2333,7 +2688,25 @@
                 <w:color w:val="000000"/>
                 <w:shd w:val="clear" w:color="auto" w:fill="FFFFFF"/>
               </w:rPr>
-              <w:t>1 for median and range in combined var; 2 for median and  IQR in combined variable</w:t>
+              <w:t xml:space="preserve">1 for median and range in combined var; 2 for median </w:t>
+            </w:r>
+            <w:proofErr w:type="gramStart"/>
+            <w:r>
+              <w:rPr>
+                <w:rFonts w:ascii="Calibri" w:eastAsia="Times New Roman" w:hAnsi="Calibri" w:cs="Calibri"/>
+                <w:color w:val="000000"/>
+                <w:shd w:val="clear" w:color="auto" w:fill="FFFFFF"/>
+              </w:rPr>
+              <w:t>and  IQR</w:t>
+            </w:r>
+            <w:proofErr w:type="gramEnd"/>
+            <w:r>
+              <w:rPr>
+                <w:rFonts w:ascii="Calibri" w:eastAsia="Times New Roman" w:hAnsi="Calibri" w:cs="Calibri"/>
+                <w:color w:val="000000"/>
+                <w:shd w:val="clear" w:color="auto" w:fill="FFFFFF"/>
+              </w:rPr>
+              <w:t xml:space="preserve"> in combined variable</w:t>
             </w:r>
           </w:p>
           <w:p>
@@ -2371,7 +2744,25 @@
                 <w:color w:val="000000"/>
                 <w:shd w:val="clear" w:color="auto" w:fill="FFFFFF"/>
               </w:rPr>
-              <w:t xml:space="preserve">default is 1 (use median and  range) or anything other than 0 will produce the range </w:t>
+              <w:t xml:space="preserve">default is 1 (use median </w:t>
+            </w:r>
+            <w:proofErr w:type="gramStart"/>
+            <w:r>
+              <w:rPr>
+                <w:rFonts w:ascii="Calibri" w:eastAsia="Times New Roman" w:hAnsi="Calibri" w:cs="Calibri"/>
+                <w:color w:val="000000"/>
+                <w:shd w:val="clear" w:color="auto" w:fill="FFFFFF"/>
+              </w:rPr>
+              <w:t>and  range</w:t>
+            </w:r>
+            <w:proofErr w:type="gramEnd"/>
+            <w:r>
+              <w:rPr>
+                <w:rFonts w:ascii="Calibri" w:eastAsia="Times New Roman" w:hAnsi="Calibri" w:cs="Calibri"/>
+                <w:color w:val="000000"/>
+                <w:shd w:val="clear" w:color="auto" w:fill="FFFFFF"/>
+              </w:rPr>
+              <w:t xml:space="preserve">) or anything other than 0 will produce the range </w:t>
             </w:r>
           </w:p>
           <w:p>
@@ -2440,7 +2831,7 @@
       <w:tr>
         <w:tc>
           <w:tcPr>
-            <w:tcW w:w="2021" w:type="dxa"/>
+            <w:tcW w:w="1957" w:type="dxa"/>
             <w:tcBorders>
               <w:top w:val="single" w:sz="6" w:space="0" w:color="auto"/>
               <w:left w:val="single" w:sz="6" w:space="0" w:color="auto"/>
@@ -2480,7 +2871,7 @@
         </w:tc>
         <w:tc>
           <w:tcPr>
-            <w:tcW w:w="5840" w:type="dxa"/>
+            <w:tcW w:w="5904" w:type="dxa"/>
             <w:tcBorders>
               <w:top w:val="single" w:sz="6" w:space="0" w:color="auto"/>
               <w:left w:val="single" w:sz="6" w:space="0" w:color="auto"/>
@@ -2516,12 +2907,21 @@
                 <w:shd w:val="clear" w:color="auto" w:fill="FFFFFF"/>
               </w:rPr>
             </w:pPr>
-            <w:r>
-              <w:rPr>
-                <w:rFonts w:ascii="Calibri" w:eastAsia="Times New Roman" w:hAnsi="Calibri" w:cs="Calibri"/>
-                <w:shd w:val="clear" w:color="auto" w:fill="FFFFFF"/>
-              </w:rPr>
-              <w:t>freq for descending frequency; internal for unformatted; external for formatted order</w:t>
+            <w:proofErr w:type="spellStart"/>
+            <w:r>
+              <w:rPr>
+                <w:rFonts w:ascii="Calibri" w:eastAsia="Times New Roman" w:hAnsi="Calibri" w:cs="Calibri"/>
+                <w:shd w:val="clear" w:color="auto" w:fill="FFFFFF"/>
+              </w:rPr>
+              <w:t>freq</w:t>
+            </w:r>
+            <w:proofErr w:type="spellEnd"/>
+            <w:r>
+              <w:rPr>
+                <w:rFonts w:ascii="Calibri" w:eastAsia="Times New Roman" w:hAnsi="Calibri" w:cs="Calibri"/>
+                <w:shd w:val="clear" w:color="auto" w:fill="FFFFFF"/>
+              </w:rPr>
+              <w:t xml:space="preserve"> for descending frequency; internal for unformatted; external for formatted order</w:t>
             </w:r>
           </w:p>
           <w:p>
@@ -2557,7 +2957,23 @@
                 <w:rFonts w:ascii="Calibri" w:eastAsia="Times New Roman" w:hAnsi="Calibri" w:cs="Calibri"/>
                 <w:shd w:val="clear" w:color="auto" w:fill="FFFFFF"/>
               </w:rPr>
-              <w:t xml:space="preserve"> default is freq (order by descending frequency)</w:t>
+              <w:t xml:space="preserve"> default is </w:t>
+            </w:r>
+            <w:proofErr w:type="spellStart"/>
+            <w:r>
+              <w:rPr>
+                <w:rFonts w:ascii="Calibri" w:eastAsia="Times New Roman" w:hAnsi="Calibri" w:cs="Calibri"/>
+                <w:shd w:val="clear" w:color="auto" w:fill="FFFFFF"/>
+              </w:rPr>
+              <w:t>freq</w:t>
+            </w:r>
+            <w:proofErr w:type="spellEnd"/>
+            <w:r>
+              <w:rPr>
+                <w:rFonts w:ascii="Calibri" w:eastAsia="Times New Roman" w:hAnsi="Calibri" w:cs="Calibri"/>
+                <w:shd w:val="clear" w:color="auto" w:fill="FFFFFF"/>
+              </w:rPr>
+              <w:t xml:space="preserve"> (order by descending frequency)</w:t>
             </w:r>
           </w:p>
         </w:tc>
@@ -2606,7 +3022,7 @@
       <w:tr>
         <w:tc>
           <w:tcPr>
-            <w:tcW w:w="2021" w:type="dxa"/>
+            <w:tcW w:w="1957" w:type="dxa"/>
             <w:tcBorders>
               <w:top w:val="single" w:sz="6" w:space="0" w:color="auto"/>
               <w:left w:val="single" w:sz="6" w:space="0" w:color="auto"/>
@@ -2646,7 +3062,7 @@
         </w:tc>
         <w:tc>
           <w:tcPr>
-            <w:tcW w:w="5840" w:type="dxa"/>
+            <w:tcW w:w="5904" w:type="dxa"/>
             <w:tcBorders>
               <w:top w:val="single" w:sz="6" w:space="0" w:color="auto"/>
               <w:left w:val="single" w:sz="6" w:space="0" w:color="auto"/>
@@ -2699,64 +3115,184 @@
                 <w:color w:val="000000"/>
                 <w:shd w:val="clear" w:color="auto" w:fill="FFFFFF"/>
               </w:rPr>
-              <w:t>: percent to 1 decimal and 2 spaces between freq and pct;</w:t>
-            </w:r>
-          </w:p>
-          <w:p>
-            <w:pPr>
-              <w:spacing w:after="0" w:line="240" w:lineRule="auto"/>
-              <w:textAlignment w:val="baseline"/>
-              <w:rPr>
-                <w:rFonts w:ascii="Calibri" w:eastAsia="Times New Roman" w:hAnsi="Calibri" w:cs="Calibri"/>
-                <w:color w:val="000000"/>
-                <w:shd w:val="clear" w:color="auto" w:fill="FFFFFF"/>
-              </w:rPr>
-            </w:pPr>
-            <w:r>
-              <w:rPr>
-                <w:rFonts w:ascii="Calibri" w:eastAsia="Times New Roman" w:hAnsi="Calibri" w:cs="Calibri"/>
-                <w:color w:val="000000"/>
-                <w:shd w:val="clear" w:color="auto" w:fill="FFFFFF"/>
-              </w:rPr>
-              <w:t>2: percent to integer with % sign with 2 spaces between freq and pct;</w:t>
-            </w:r>
-          </w:p>
-          <w:p>
-            <w:pPr>
-              <w:spacing w:after="0" w:line="240" w:lineRule="auto"/>
-              <w:textAlignment w:val="baseline"/>
-              <w:rPr>
-                <w:rFonts w:ascii="Calibri" w:eastAsia="Times New Roman" w:hAnsi="Calibri" w:cs="Calibri"/>
-                <w:color w:val="000000"/>
-                <w:shd w:val="clear" w:color="auto" w:fill="FFFFFF"/>
-              </w:rPr>
-            </w:pPr>
-            <w:r>
-              <w:rPr>
-                <w:rFonts w:ascii="Calibri" w:eastAsia="Times New Roman" w:hAnsi="Calibri" w:cs="Calibri"/>
-                <w:color w:val="000000"/>
-                <w:shd w:val="clear" w:color="auto" w:fill="FFFFFF"/>
-              </w:rPr>
-              <w:t>3: percent to 1 decimal with % sign with 2 spaces betweens freq and pct;</w:t>
-            </w:r>
-          </w:p>
-          <w:p>
-            <w:pPr>
-              <w:spacing w:after="0" w:line="240" w:lineRule="auto"/>
-              <w:textAlignment w:val="baseline"/>
-              <w:rPr>
-                <w:rFonts w:ascii="Calibri" w:eastAsia="Times New Roman" w:hAnsi="Calibri" w:cs="Calibri"/>
-                <w:color w:val="000000"/>
-                <w:shd w:val="clear" w:color="auto" w:fill="FFFFFF"/>
-              </w:rPr>
-            </w:pPr>
-            <w:r>
-              <w:rPr>
-                <w:rFonts w:ascii="Calibri" w:eastAsia="Times New Roman" w:hAnsi="Calibri" w:cs="Calibri"/>
-                <w:color w:val="000000"/>
-                <w:shd w:val="clear" w:color="auto" w:fill="FFFFFF"/>
-              </w:rPr>
-              <w:t>4: percent to 1 decimal with one space between freq and pct</w:t>
+              <w:t xml:space="preserve">: percent to 1 decimal and 2 spaces between </w:t>
+            </w:r>
+            <w:proofErr w:type="spellStart"/>
+            <w:r>
+              <w:rPr>
+                <w:rFonts w:ascii="Calibri" w:eastAsia="Times New Roman" w:hAnsi="Calibri" w:cs="Calibri"/>
+                <w:color w:val="000000"/>
+                <w:shd w:val="clear" w:color="auto" w:fill="FFFFFF"/>
+              </w:rPr>
+              <w:t>freq</w:t>
+            </w:r>
+            <w:proofErr w:type="spellEnd"/>
+            <w:r>
+              <w:rPr>
+                <w:rFonts w:ascii="Calibri" w:eastAsia="Times New Roman" w:hAnsi="Calibri" w:cs="Calibri"/>
+                <w:color w:val="000000"/>
+                <w:shd w:val="clear" w:color="auto" w:fill="FFFFFF"/>
+              </w:rPr>
+              <w:t xml:space="preserve"> and </w:t>
+            </w:r>
+            <w:proofErr w:type="gramStart"/>
+            <w:r>
+              <w:rPr>
+                <w:rFonts w:ascii="Calibri" w:eastAsia="Times New Roman" w:hAnsi="Calibri" w:cs="Calibri"/>
+                <w:color w:val="000000"/>
+                <w:shd w:val="clear" w:color="auto" w:fill="FFFFFF"/>
+              </w:rPr>
+              <w:t>pct;</w:t>
+            </w:r>
+            <w:proofErr w:type="gramEnd"/>
+          </w:p>
+          <w:p>
+            <w:pPr>
+              <w:spacing w:after="0" w:line="240" w:lineRule="auto"/>
+              <w:textAlignment w:val="baseline"/>
+              <w:rPr>
+                <w:rFonts w:ascii="Calibri" w:eastAsia="Times New Roman" w:hAnsi="Calibri" w:cs="Calibri"/>
+                <w:color w:val="000000"/>
+                <w:shd w:val="clear" w:color="auto" w:fill="FFFFFF"/>
+              </w:rPr>
+            </w:pPr>
+            <w:r>
+              <w:rPr>
+                <w:rFonts w:ascii="Calibri" w:eastAsia="Times New Roman" w:hAnsi="Calibri" w:cs="Calibri"/>
+                <w:color w:val="000000"/>
+                <w:shd w:val="clear" w:color="auto" w:fill="FFFFFF"/>
+              </w:rPr>
+              <w:t xml:space="preserve">2: percent to integer with % sign with 2 spaces between </w:t>
+            </w:r>
+            <w:proofErr w:type="spellStart"/>
+            <w:r>
+              <w:rPr>
+                <w:rFonts w:ascii="Calibri" w:eastAsia="Times New Roman" w:hAnsi="Calibri" w:cs="Calibri"/>
+                <w:color w:val="000000"/>
+                <w:shd w:val="clear" w:color="auto" w:fill="FFFFFF"/>
+              </w:rPr>
+              <w:t>freq</w:t>
+            </w:r>
+            <w:proofErr w:type="spellEnd"/>
+            <w:r>
+              <w:rPr>
+                <w:rFonts w:ascii="Calibri" w:eastAsia="Times New Roman" w:hAnsi="Calibri" w:cs="Calibri"/>
+                <w:color w:val="000000"/>
+                <w:shd w:val="clear" w:color="auto" w:fill="FFFFFF"/>
+              </w:rPr>
+              <w:t xml:space="preserve"> and </w:t>
+            </w:r>
+            <w:proofErr w:type="gramStart"/>
+            <w:r>
+              <w:rPr>
+                <w:rFonts w:ascii="Calibri" w:eastAsia="Times New Roman" w:hAnsi="Calibri" w:cs="Calibri"/>
+                <w:color w:val="000000"/>
+                <w:shd w:val="clear" w:color="auto" w:fill="FFFFFF"/>
+              </w:rPr>
+              <w:t>pct;</w:t>
+            </w:r>
+            <w:proofErr w:type="gramEnd"/>
+          </w:p>
+          <w:p>
+            <w:pPr>
+              <w:spacing w:after="0" w:line="240" w:lineRule="auto"/>
+              <w:textAlignment w:val="baseline"/>
+              <w:rPr>
+                <w:rFonts w:ascii="Calibri" w:eastAsia="Times New Roman" w:hAnsi="Calibri" w:cs="Calibri"/>
+                <w:color w:val="000000"/>
+                <w:shd w:val="clear" w:color="auto" w:fill="FFFFFF"/>
+              </w:rPr>
+            </w:pPr>
+            <w:r>
+              <w:rPr>
+                <w:rFonts w:ascii="Calibri" w:eastAsia="Times New Roman" w:hAnsi="Calibri" w:cs="Calibri"/>
+                <w:color w:val="000000"/>
+                <w:shd w:val="clear" w:color="auto" w:fill="FFFFFF"/>
+              </w:rPr>
+              <w:t xml:space="preserve">3: percent to 1 decimal with % sign with 2 spaces </w:t>
+            </w:r>
+            <w:proofErr w:type="spellStart"/>
+            <w:r>
+              <w:rPr>
+                <w:rFonts w:ascii="Calibri" w:eastAsia="Times New Roman" w:hAnsi="Calibri" w:cs="Calibri"/>
+                <w:color w:val="000000"/>
+                <w:shd w:val="clear" w:color="auto" w:fill="FFFFFF"/>
+              </w:rPr>
+              <w:t>betweens</w:t>
+            </w:r>
+            <w:proofErr w:type="spellEnd"/>
+            <w:r>
+              <w:rPr>
+                <w:rFonts w:ascii="Calibri" w:eastAsia="Times New Roman" w:hAnsi="Calibri" w:cs="Calibri"/>
+                <w:color w:val="000000"/>
+                <w:shd w:val="clear" w:color="auto" w:fill="FFFFFF"/>
+              </w:rPr>
+              <w:t xml:space="preserve"> </w:t>
+            </w:r>
+            <w:proofErr w:type="spellStart"/>
+            <w:r>
+              <w:rPr>
+                <w:rFonts w:ascii="Calibri" w:eastAsia="Times New Roman" w:hAnsi="Calibri" w:cs="Calibri"/>
+                <w:color w:val="000000"/>
+                <w:shd w:val="clear" w:color="auto" w:fill="FFFFFF"/>
+              </w:rPr>
+              <w:t>freq</w:t>
+            </w:r>
+            <w:proofErr w:type="spellEnd"/>
+            <w:r>
+              <w:rPr>
+                <w:rFonts w:ascii="Calibri" w:eastAsia="Times New Roman" w:hAnsi="Calibri" w:cs="Calibri"/>
+                <w:color w:val="000000"/>
+                <w:shd w:val="clear" w:color="auto" w:fill="FFFFFF"/>
+              </w:rPr>
+              <w:t xml:space="preserve"> and </w:t>
+            </w:r>
+            <w:proofErr w:type="gramStart"/>
+            <w:r>
+              <w:rPr>
+                <w:rFonts w:ascii="Calibri" w:eastAsia="Times New Roman" w:hAnsi="Calibri" w:cs="Calibri"/>
+                <w:color w:val="000000"/>
+                <w:shd w:val="clear" w:color="auto" w:fill="FFFFFF"/>
+              </w:rPr>
+              <w:t>pct;</w:t>
+            </w:r>
+            <w:proofErr w:type="gramEnd"/>
+          </w:p>
+          <w:p>
+            <w:pPr>
+              <w:spacing w:after="0" w:line="240" w:lineRule="auto"/>
+              <w:textAlignment w:val="baseline"/>
+              <w:rPr>
+                <w:rFonts w:ascii="Calibri" w:eastAsia="Times New Roman" w:hAnsi="Calibri" w:cs="Calibri"/>
+                <w:color w:val="000000"/>
+                <w:shd w:val="clear" w:color="auto" w:fill="FFFFFF"/>
+              </w:rPr>
+            </w:pPr>
+            <w:r>
+              <w:rPr>
+                <w:rFonts w:ascii="Calibri" w:eastAsia="Times New Roman" w:hAnsi="Calibri" w:cs="Calibri"/>
+                <w:color w:val="000000"/>
+                <w:shd w:val="clear" w:color="auto" w:fill="FFFFFF"/>
+              </w:rPr>
+              <w:t xml:space="preserve">4: percent to 1 decimal with one space between </w:t>
+            </w:r>
+            <w:proofErr w:type="spellStart"/>
+            <w:r>
+              <w:rPr>
+                <w:rFonts w:ascii="Calibri" w:eastAsia="Times New Roman" w:hAnsi="Calibri" w:cs="Calibri"/>
+                <w:color w:val="000000"/>
+                <w:shd w:val="clear" w:color="auto" w:fill="FFFFFF"/>
+              </w:rPr>
+              <w:t>freq</w:t>
+            </w:r>
+            <w:proofErr w:type="spellEnd"/>
+            <w:r>
+              <w:rPr>
+                <w:rFonts w:ascii="Calibri" w:eastAsia="Times New Roman" w:hAnsi="Calibri" w:cs="Calibri"/>
+                <w:color w:val="000000"/>
+                <w:shd w:val="clear" w:color="auto" w:fill="FFFFFF"/>
+              </w:rPr>
+              <w:t xml:space="preserve"> and pct</w:t>
             </w:r>
           </w:p>
           <w:p>
@@ -2776,7 +3312,25 @@
                 <w:color w:val="000000"/>
                 <w:shd w:val="clear" w:color="auto" w:fill="FFFFFF"/>
               </w:rPr>
-              <w:t>default is 1 ( N  (PCT.1))</w:t>
+              <w:t xml:space="preserve">default is 1 </w:t>
+            </w:r>
+            <w:proofErr w:type="gramStart"/>
+            <w:r>
+              <w:rPr>
+                <w:rFonts w:ascii="Calibri" w:eastAsia="Times New Roman" w:hAnsi="Calibri" w:cs="Calibri"/>
+                <w:color w:val="000000"/>
+                <w:shd w:val="clear" w:color="auto" w:fill="FFFFFF"/>
+              </w:rPr>
+              <w:t>( N</w:t>
+            </w:r>
+            <w:proofErr w:type="gramEnd"/>
+            <w:r>
+              <w:rPr>
+                <w:rFonts w:ascii="Calibri" w:eastAsia="Times New Roman" w:hAnsi="Calibri" w:cs="Calibri"/>
+                <w:color w:val="000000"/>
+                <w:shd w:val="clear" w:color="auto" w:fill="FFFFFF"/>
+              </w:rPr>
+              <w:t xml:space="preserve">  (PCT.1))</w:t>
             </w:r>
           </w:p>
         </w:tc>
@@ -2825,7 +3379,7 @@
       <w:tr>
         <w:tc>
           <w:tcPr>
-            <w:tcW w:w="2021" w:type="dxa"/>
+            <w:tcW w:w="1957" w:type="dxa"/>
             <w:tcBorders>
               <w:top w:val="single" w:sz="6" w:space="0" w:color="auto"/>
               <w:left w:val="single" w:sz="6" w:space="0" w:color="auto"/>
@@ -2856,7 +3410,7 @@
         </w:tc>
         <w:tc>
           <w:tcPr>
-            <w:tcW w:w="5840" w:type="dxa"/>
+            <w:tcW w:w="5904" w:type="dxa"/>
             <w:tcBorders>
               <w:top w:val="single" w:sz="6" w:space="0" w:color="auto"/>
               <w:left w:val="single" w:sz="6" w:space="0" w:color="auto"/>
@@ -2945,13 +3499,21 @@
                 <w:shd w:val="clear" w:color="auto" w:fill="FFFFFF"/>
               </w:rPr>
             </w:pPr>
+            <w:r>
+              <w:rPr>
+                <w:rFonts w:ascii="Calibri" w:eastAsia="Times New Roman" w:hAnsi="Calibri" w:cs="Calibri"/>
+                <w:color w:val="000000"/>
+                <w:shd w:val="clear" w:color="auto" w:fill="FFFFFF"/>
+              </w:rPr>
+              <w:t>No</w:t>
+            </w:r>
           </w:p>
         </w:tc>
       </w:tr>
       <w:tr>
         <w:tc>
           <w:tcPr>
-            <w:tcW w:w="2021" w:type="dxa"/>
+            <w:tcW w:w="1957" w:type="dxa"/>
             <w:tcBorders>
               <w:top w:val="single" w:sz="6" w:space="0" w:color="auto"/>
               <w:left w:val="single" w:sz="6" w:space="0" w:color="auto"/>
@@ -2982,7 +3544,7 @@
         </w:tc>
         <w:tc>
           <w:tcPr>
-            <w:tcW w:w="5840" w:type="dxa"/>
+            <w:tcW w:w="5904" w:type="dxa"/>
             <w:tcBorders>
               <w:top w:val="single" w:sz="6" w:space="0" w:color="auto"/>
               <w:left w:val="single" w:sz="6" w:space="0" w:color="auto"/>
@@ -3049,13 +3611,21 @@
                 <w:shd w:val="clear" w:color="auto" w:fill="FFFFFF"/>
               </w:rPr>
             </w:pPr>
+            <w:r>
+              <w:rPr>
+                <w:rFonts w:ascii="Calibri" w:eastAsia="Times New Roman" w:hAnsi="Calibri" w:cs="Calibri"/>
+                <w:color w:val="000000"/>
+                <w:shd w:val="clear" w:color="auto" w:fill="FFFFFF"/>
+              </w:rPr>
+              <w:t>No</w:t>
+            </w:r>
           </w:p>
         </w:tc>
       </w:tr>
       <w:tr>
         <w:tc>
           <w:tcPr>
-            <w:tcW w:w="2021" w:type="dxa"/>
+            <w:tcW w:w="1957" w:type="dxa"/>
             <w:tcBorders>
               <w:top w:val="single" w:sz="6" w:space="0" w:color="auto"/>
               <w:left w:val="single" w:sz="6" w:space="0" w:color="auto"/>
@@ -3086,32 +3656,50 @@
         </w:tc>
         <w:tc>
           <w:tcPr>
-            <w:tcW w:w="5840" w:type="dxa"/>
-            <w:tcBorders>
-              <w:top w:val="single" w:sz="6" w:space="0" w:color="auto"/>
-              <w:left w:val="single" w:sz="6" w:space="0" w:color="auto"/>
-              <w:bottom w:val="single" w:sz="6" w:space="0" w:color="auto"/>
-              <w:right w:val="single" w:sz="6" w:space="0" w:color="auto"/>
-            </w:tcBorders>
-            <w:shd w:val="clear" w:color="auto" w:fill="auto"/>
-          </w:tcPr>
-          <w:p>
-            <w:pPr>
-              <w:spacing w:after="0" w:line="240" w:lineRule="auto"/>
-              <w:textAlignment w:val="baseline"/>
-              <w:rPr>
-                <w:rFonts w:ascii="Calibri" w:eastAsia="Times New Roman" w:hAnsi="Calibri" w:cs="Calibri"/>
-                <w:color w:val="000000"/>
-                <w:shd w:val="clear" w:color="auto" w:fill="FFFFFF"/>
-              </w:rPr>
-            </w:pPr>
-            <w:r>
-              <w:rPr>
-                <w:rFonts w:ascii="Calibri" w:eastAsia="Times New Roman" w:hAnsi="Calibri" w:cs="Calibri"/>
-                <w:color w:val="000000"/>
-                <w:shd w:val="clear" w:color="auto" w:fill="FFFFFF"/>
-              </w:rPr>
-              <w:t>for troubleshooting, whether or not you want to delete or keep working datasets</w:t>
+            <w:tcW w:w="5904" w:type="dxa"/>
+            <w:tcBorders>
+              <w:top w:val="single" w:sz="6" w:space="0" w:color="auto"/>
+              <w:left w:val="single" w:sz="6" w:space="0" w:color="auto"/>
+              <w:bottom w:val="single" w:sz="6" w:space="0" w:color="auto"/>
+              <w:right w:val="single" w:sz="6" w:space="0" w:color="auto"/>
+            </w:tcBorders>
+            <w:shd w:val="clear" w:color="auto" w:fill="auto"/>
+          </w:tcPr>
+          <w:p>
+            <w:pPr>
+              <w:spacing w:after="0" w:line="240" w:lineRule="auto"/>
+              <w:textAlignment w:val="baseline"/>
+              <w:rPr>
+                <w:rFonts w:ascii="Calibri" w:eastAsia="Times New Roman" w:hAnsi="Calibri" w:cs="Calibri"/>
+                <w:color w:val="000000"/>
+                <w:shd w:val="clear" w:color="auto" w:fill="FFFFFF"/>
+              </w:rPr>
+            </w:pPr>
+            <w:r>
+              <w:rPr>
+                <w:rFonts w:ascii="Calibri" w:eastAsia="Times New Roman" w:hAnsi="Calibri" w:cs="Calibri"/>
+                <w:color w:val="000000"/>
+                <w:shd w:val="clear" w:color="auto" w:fill="FFFFFF"/>
+              </w:rPr>
+              <w:t xml:space="preserve">for troubleshooting, </w:t>
+            </w:r>
+            <w:proofErr w:type="gramStart"/>
+            <w:r>
+              <w:rPr>
+                <w:rFonts w:ascii="Calibri" w:eastAsia="Times New Roman" w:hAnsi="Calibri" w:cs="Calibri"/>
+                <w:color w:val="000000"/>
+                <w:shd w:val="clear" w:color="auto" w:fill="FFFFFF"/>
+              </w:rPr>
+              <w:t>whether or not</w:t>
+            </w:r>
+            <w:proofErr w:type="gramEnd"/>
+            <w:r>
+              <w:rPr>
+                <w:rFonts w:ascii="Calibri" w:eastAsia="Times New Roman" w:hAnsi="Calibri" w:cs="Calibri"/>
+                <w:color w:val="000000"/>
+                <w:shd w:val="clear" w:color="auto" w:fill="FFFFFF"/>
+              </w:rPr>
+              <w:t xml:space="preserve"> you want to delete or keep working datasets</w:t>
             </w:r>
             <w:r>
               <w:rPr>
@@ -3212,27 +3800,31 @@
                 <w:shd w:val="clear" w:color="auto" w:fill="FFFFFF"/>
               </w:rPr>
             </w:pPr>
+            <w:r>
+              <w:rPr>
+                <w:rFonts w:ascii="Calibri" w:eastAsia="Times New Roman" w:hAnsi="Calibri" w:cs="Calibri"/>
+                <w:color w:val="000000"/>
+                <w:shd w:val="clear" w:color="auto" w:fill="FFFFFF"/>
+              </w:rPr>
+              <w:t>No</w:t>
+            </w:r>
           </w:p>
         </w:tc>
       </w:tr>
     </w:tbl>
     <w:p/>
     <w:p>
-      <w:r>
-        <w:rPr>
-          <w:b/>
-          <w:bCs/>
-        </w:rPr>
+      <w:pPr>
+        <w:pStyle w:val="Heading1"/>
+      </w:pPr>
+      <w:r>
+        <w:lastRenderedPageBreak/>
         <w:t>Usage</w:t>
       </w:r>
       <w:r>
         <w:t xml:space="preserve"> </w:t>
       </w:r>
       <w:r>
-        <w:rPr>
-          <w:b/>
-          <w:bCs/>
-        </w:rPr>
         <w:t>Example</w:t>
       </w:r>
       <w:r>
@@ -3648,6 +4240,27 @@
     <w:name w:val="Normal"/>
     <w:qFormat/>
   </w:style>
+  <w:style w:type="paragraph" w:styleId="Heading1">
+    <w:name w:val="heading 1"/>
+    <w:basedOn w:val="Normal"/>
+    <w:next w:val="Normal"/>
+    <w:link w:val="Heading1Char"/>
+    <w:uiPriority w:val="9"/>
+    <w:qFormat/>
+    <w:rsid w:val="00675714"/>
+    <w:pPr>
+      <w:keepNext/>
+      <w:keepLines/>
+      <w:spacing w:before="240" w:after="0"/>
+      <w:outlineLvl w:val="0"/>
+    </w:pPr>
+    <w:rPr>
+      <w:rFonts w:asciiTheme="majorHAnsi" w:eastAsiaTheme="majorEastAsia" w:hAnsiTheme="majorHAnsi" w:cstheme="majorBidi"/>
+      <w:color w:val="2F5496" w:themeColor="accent1" w:themeShade="BF"/>
+      <w:sz w:val="32"/>
+      <w:szCs w:val="32"/>
+    </w:rPr>
+  </w:style>
   <w:style w:type="character" w:default="1" w:styleId="DefaultParagraphFont">
     <w:name w:val="Default Paragraph Font"/>
     <w:uiPriority w:val="1"/>
@@ -3697,6 +4310,19 @@
     <w:name w:val="eop"/>
     <w:basedOn w:val="DefaultParagraphFont"/>
     <w:rsid w:val="0061259C"/>
+  </w:style>
+  <w:style w:type="character" w:customStyle="1" w:styleId="Heading1Char">
+    <w:name w:val="Heading 1 Char"/>
+    <w:basedOn w:val="DefaultParagraphFont"/>
+    <w:link w:val="Heading1"/>
+    <w:uiPriority w:val="9"/>
+    <w:rsid w:val="00675714"/>
+    <w:rPr>
+      <w:rFonts w:asciiTheme="majorHAnsi" w:eastAsiaTheme="majorEastAsia" w:hAnsiTheme="majorHAnsi" w:cstheme="majorBidi"/>
+      <w:color w:val="2F5496" w:themeColor="accent1" w:themeShade="BF"/>
+      <w:sz w:val="32"/>
+      <w:szCs w:val="32"/>
+    </w:rPr>
   </w:style>
 </w:styles>
 </file>

</xml_diff>